<commit_message>
Corrette query dell'esercitazione 3 di DB
</commit_message>
<xml_diff>
--- a/Basi di Dati/Esercitazione 3.docx
+++ b/Basi di Dati/Esercitazione 3.docx
@@ -146,15 +146,7 @@
         </w:numPr>
       </w:pPr>
       <w:r>
-        <w:t xml:space="preserve">Scrivere in algebra relazionale le seguenti </w:t>
-      </w:r>
-      <w:proofErr w:type="spellStart"/>
-      <w:r>
-        <w:t>query</w:t>
-      </w:r>
-      <w:proofErr w:type="spellEnd"/>
-      <w:r>
-        <w:t>.</w:t>
+        <w:t>Scrivere in algebra relazionale le seguenti query.</w:t>
       </w:r>
     </w:p>
     <w:p>
@@ -792,15 +784,7 @@
       </w:pPr>
       <w:r>
         <w:lastRenderedPageBreak/>
-        <w:t xml:space="preserve">Scrivere in SQL le seguenti </w:t>
-      </w:r>
-      <w:proofErr w:type="spellStart"/>
-      <w:r>
-        <w:t>query</w:t>
-      </w:r>
-      <w:proofErr w:type="spellEnd"/>
-      <w:r>
-        <w:t xml:space="preserve">: </w:t>
+        <w:t xml:space="preserve">Scrivere in SQL le seguenti query: </w:t>
       </w:r>
     </w:p>
     <w:p>
@@ -825,6 +809,7 @@
         <w:rPr>
           <w:sz w:val="32"/>
           <w:szCs w:val="32"/>
+          <w:lang w:val="en-US"/>
         </w:rPr>
         <w:t xml:space="preserve">CREATE VIEW </w:t>
       </w:r>
@@ -833,6 +818,7 @@
         <w:rPr>
           <w:sz w:val="32"/>
           <w:szCs w:val="32"/>
+          <w:lang w:val="en-US"/>
         </w:rPr>
         <w:t>incassoevento</w:t>
       </w:r>
@@ -841,6 +827,7 @@
         <w:rPr>
           <w:sz w:val="32"/>
           <w:szCs w:val="32"/>
+          <w:lang w:val="en-US"/>
         </w:rPr>
         <w:t xml:space="preserve"> AS </w:t>
       </w:r>
@@ -848,6 +835,7 @@
         <w:rPr>
           <w:sz w:val="32"/>
           <w:szCs w:val="32"/>
+          <w:lang w:val="en-US"/>
         </w:rPr>
         <w:br/>
       </w:r>
@@ -859,13 +847,23 @@
         </w:rPr>
         <w:t xml:space="preserve">   SELECT </w:t>
       </w:r>
-      <w:r>
-        <w:rPr>
-          <w:sz w:val="32"/>
-          <w:szCs w:val="32"/>
-          <w:lang w:val="en-GB"/>
-        </w:rPr>
-        <w:t xml:space="preserve">COUNT(*) * </w:t>
+      <w:proofErr w:type="gramStart"/>
+      <w:r>
+        <w:rPr>
+          <w:sz w:val="32"/>
+          <w:szCs w:val="32"/>
+          <w:lang w:val="en-GB"/>
+        </w:rPr>
+        <w:t>COUNT(</w:t>
+      </w:r>
+      <w:proofErr w:type="gramEnd"/>
+      <w:r>
+        <w:rPr>
+          <w:sz w:val="32"/>
+          <w:szCs w:val="32"/>
+          <w:lang w:val="en-GB"/>
+        </w:rPr>
+        <w:t xml:space="preserve">*) * </w:t>
       </w:r>
       <w:proofErr w:type="spellStart"/>
       <w:r>
@@ -995,6 +993,7 @@
         <w:rPr>
           <w:sz w:val="40"/>
           <w:szCs w:val="40"/>
+          <w:lang w:val="en-US"/>
         </w:rPr>
         <w:br/>
         <w:t xml:space="preserve">   </w:t>
@@ -1017,8 +1016,6 @@
         </w:rPr>
         <w:t>E.id</w:t>
       </w:r>
-      <w:bookmarkStart w:id="5" w:name="_GoBack"/>
-      <w:bookmarkEnd w:id="5"/>
       <w:r>
         <w:rPr>
           <w:sz w:val="36"/>
@@ -1133,16 +1130,35 @@
         <w:rPr>
           <w:sz w:val="36"/>
           <w:szCs w:val="36"/>
-          <w:lang w:val="en-GB"/>
-        </w:rPr>
-      </w:pPr>
-      <w:r>
-        <w:rPr>
-          <w:sz w:val="36"/>
-          <w:szCs w:val="36"/>
-          <w:lang w:val="en-GB"/>
-        </w:rPr>
-        <w:t xml:space="preserve">   SELECT min(</w:t>
+        </w:rPr>
+      </w:pPr>
+      <w:bookmarkStart w:id="5" w:name="_GoBack"/>
+      <w:bookmarkEnd w:id="5"/>
+      <w:r>
+        <w:rPr>
+          <w:sz w:val="36"/>
+          <w:szCs w:val="36"/>
+        </w:rPr>
+        <w:t>CREATE VIEW partecipanti2013(E.id, numero) AS</w:t>
+      </w:r>
+    </w:p>
+    <w:p>
+      <w:pPr>
+        <w:pStyle w:val="Paragrafoelenco"/>
+        <w:ind w:left="1440"/>
+        <w:rPr>
+          <w:sz w:val="36"/>
+          <w:szCs w:val="36"/>
+          <w:lang w:val="en-GB"/>
+        </w:rPr>
+      </w:pPr>
+      <w:r>
+        <w:rPr>
+          <w:sz w:val="36"/>
+          <w:szCs w:val="36"/>
+          <w:lang w:val="en-GB"/>
+        </w:rPr>
+        <w:t xml:space="preserve">SELECT E.id, </w:t>
       </w:r>
       <w:proofErr w:type="gramStart"/>
       <w:r>
@@ -1151,7 +1167,7 @@
           <w:szCs w:val="36"/>
           <w:lang w:val="en-GB"/>
         </w:rPr>
-        <w:t>COUNT(</w:t>
+        <w:t>count(</w:t>
       </w:r>
       <w:proofErr w:type="gramEnd"/>
       <w:r>
@@ -1160,23 +1176,36 @@
           <w:szCs w:val="36"/>
           <w:lang w:val="en-GB"/>
         </w:rPr>
-        <w:t>*)), E.id</w:t>
-      </w:r>
-      <w:r>
-        <w:rPr>
-          <w:sz w:val="36"/>
-          <w:szCs w:val="36"/>
-          <w:lang w:val="en-GB"/>
-        </w:rPr>
-        <w:br/>
-      </w:r>
-      <w:r>
-        <w:rPr>
-          <w:sz w:val="36"/>
-          <w:szCs w:val="36"/>
-          <w:lang w:val="en-GB"/>
-        </w:rPr>
-        <w:t xml:space="preserve">   FROM </w:t>
+        <w:t xml:space="preserve">*) AS </w:t>
+      </w:r>
+      <w:proofErr w:type="spellStart"/>
+      <w:r>
+        <w:rPr>
+          <w:sz w:val="36"/>
+          <w:szCs w:val="36"/>
+          <w:lang w:val="en-GB"/>
+        </w:rPr>
+        <w:t>numero</w:t>
+      </w:r>
+      <w:proofErr w:type="spellEnd"/>
+    </w:p>
+    <w:p>
+      <w:pPr>
+        <w:pStyle w:val="Paragrafoelenco"/>
+        <w:ind w:left="1440"/>
+        <w:rPr>
+          <w:sz w:val="36"/>
+          <w:szCs w:val="36"/>
+          <w:lang w:val="en-GB"/>
+        </w:rPr>
+      </w:pPr>
+      <w:r>
+        <w:rPr>
+          <w:sz w:val="36"/>
+          <w:szCs w:val="36"/>
+          <w:lang w:val="en-GB"/>
+        </w:rPr>
+        <w:t xml:space="preserve">FROM </w:t>
       </w:r>
       <w:proofErr w:type="spellStart"/>
       <w:r>
@@ -1212,35 +1241,46 @@
           <w:szCs w:val="36"/>
           <w:lang w:val="en-GB"/>
         </w:rPr>
-        <w:t xml:space="preserve"> PA ON</w:t>
-      </w:r>
-      <w:r>
-        <w:rPr>
-          <w:sz w:val="36"/>
-          <w:szCs w:val="36"/>
-          <w:lang w:val="en-GB"/>
-        </w:rPr>
-        <w:br/>
-        <w:t xml:space="preserve">               E.id = </w:t>
-      </w:r>
-      <w:proofErr w:type="spellStart"/>
-      <w:r>
-        <w:rPr>
-          <w:sz w:val="36"/>
-          <w:szCs w:val="36"/>
-          <w:lang w:val="en-GB"/>
-        </w:rPr>
-        <w:t>PA.idevento</w:t>
-      </w:r>
-      <w:proofErr w:type="spellEnd"/>
-      <w:r>
-        <w:rPr>
-          <w:sz w:val="36"/>
-          <w:szCs w:val="36"/>
-          <w:lang w:val="en-GB"/>
-        </w:rPr>
-        <w:br/>
-        <w:t xml:space="preserve">   WHERE </w:t>
+        <w:t xml:space="preserve"> P ON </w:t>
+      </w:r>
+      <w:proofErr w:type="gramStart"/>
+      <w:r>
+        <w:rPr>
+          <w:sz w:val="36"/>
+          <w:szCs w:val="36"/>
+          <w:lang w:val="en-GB"/>
+        </w:rPr>
+        <w:t>E.id=</w:t>
+      </w:r>
+      <w:proofErr w:type="spellStart"/>
+      <w:r>
+        <w:rPr>
+          <w:sz w:val="36"/>
+          <w:szCs w:val="36"/>
+          <w:lang w:val="en-GB"/>
+        </w:rPr>
+        <w:t>P.idevento</w:t>
+      </w:r>
+      <w:proofErr w:type="spellEnd"/>
+      <w:proofErr w:type="gramEnd"/>
+    </w:p>
+    <w:p>
+      <w:pPr>
+        <w:pStyle w:val="Paragrafoelenco"/>
+        <w:ind w:left="1440"/>
+        <w:rPr>
+          <w:sz w:val="36"/>
+          <w:szCs w:val="36"/>
+          <w:lang w:val="en-GB"/>
+        </w:rPr>
+      </w:pPr>
+      <w:r>
+        <w:rPr>
+          <w:sz w:val="36"/>
+          <w:szCs w:val="36"/>
+          <w:lang w:val="en-GB"/>
+        </w:rPr>
+        <w:t xml:space="preserve">WHERE </w:t>
       </w:r>
       <w:proofErr w:type="spellStart"/>
       <w:r>
@@ -1258,16 +1298,103 @@
           <w:szCs w:val="36"/>
           <w:lang w:val="en-GB"/>
         </w:rPr>
-        <w:t xml:space="preserve"> LIKE “%2013”</w:t>
-      </w:r>
-      <w:r>
-        <w:rPr>
-          <w:sz w:val="36"/>
-          <w:szCs w:val="36"/>
-          <w:lang w:val="en-GB"/>
-        </w:rPr>
-        <w:br/>
-        <w:t xml:space="preserve">   GROUP BY E.id</w:t>
+        <w:t xml:space="preserve"> LIKE '%2013'</w:t>
+      </w:r>
+    </w:p>
+    <w:p>
+      <w:pPr>
+        <w:pStyle w:val="Paragrafoelenco"/>
+        <w:ind w:left="1440"/>
+        <w:rPr>
+          <w:sz w:val="36"/>
+          <w:szCs w:val="36"/>
+          <w:lang w:val="en-GB"/>
+        </w:rPr>
+      </w:pPr>
+      <w:r>
+        <w:rPr>
+          <w:sz w:val="36"/>
+          <w:szCs w:val="36"/>
+          <w:lang w:val="en-GB"/>
+        </w:rPr>
+        <w:t>GROUP BY E.id</w:t>
+      </w:r>
+    </w:p>
+    <w:p>
+      <w:pPr>
+        <w:pStyle w:val="Paragrafoelenco"/>
+        <w:ind w:left="1440"/>
+        <w:rPr>
+          <w:sz w:val="36"/>
+          <w:szCs w:val="36"/>
+          <w:lang w:val="en-GB"/>
+        </w:rPr>
+      </w:pPr>
+    </w:p>
+    <w:p>
+      <w:pPr>
+        <w:pStyle w:val="Paragrafoelenco"/>
+        <w:ind w:left="1440"/>
+        <w:rPr>
+          <w:sz w:val="36"/>
+          <w:szCs w:val="36"/>
+          <w:lang w:val="en-GB"/>
+        </w:rPr>
+      </w:pPr>
+      <w:r>
+        <w:rPr>
+          <w:sz w:val="36"/>
+          <w:szCs w:val="36"/>
+          <w:lang w:val="en-GB"/>
+        </w:rPr>
+        <w:t xml:space="preserve">SELECT E.id, </w:t>
+      </w:r>
+      <w:proofErr w:type="gramStart"/>
+      <w:r>
+        <w:rPr>
+          <w:sz w:val="36"/>
+          <w:szCs w:val="36"/>
+          <w:lang w:val="en-GB"/>
+        </w:rPr>
+        <w:t>MIN(</w:t>
+      </w:r>
+      <w:proofErr w:type="spellStart"/>
+      <w:proofErr w:type="gramEnd"/>
+      <w:r>
+        <w:rPr>
+          <w:sz w:val="36"/>
+          <w:szCs w:val="36"/>
+          <w:lang w:val="en-GB"/>
+        </w:rPr>
+        <w:t>numero</w:t>
+      </w:r>
+      <w:proofErr w:type="spellEnd"/>
+      <w:r>
+        <w:rPr>
+          <w:sz w:val="36"/>
+          <w:szCs w:val="36"/>
+          <w:lang w:val="en-GB"/>
+        </w:rPr>
+        <w:t>)</w:t>
+      </w:r>
+    </w:p>
+    <w:p>
+      <w:pPr>
+        <w:pStyle w:val="Paragrafoelenco"/>
+        <w:ind w:left="1440"/>
+        <w:rPr>
+          <w:sz w:val="36"/>
+          <w:szCs w:val="36"/>
+          <w:lang w:val="en-GB"/>
+        </w:rPr>
+      </w:pPr>
+      <w:r>
+        <w:rPr>
+          <w:sz w:val="36"/>
+          <w:szCs w:val="36"/>
+          <w:lang w:val="en-GB"/>
+        </w:rPr>
+        <w:t>FROM partecipanti2013</w:t>
       </w:r>
       <w:r>
         <w:rPr>
@@ -1358,19 +1485,32 @@
         <w:rPr>
           <w:sz w:val="32"/>
           <w:szCs w:val="32"/>
-        </w:rPr>
-      </w:pPr>
-      <w:r>
-        <w:rPr>
-          <w:sz w:val="32"/>
-          <w:szCs w:val="32"/>
-        </w:rPr>
-        <w:t>WHERE E.id IN  (</w:t>
-      </w:r>
-      <w:r>
-        <w:rPr>
-          <w:sz w:val="32"/>
-          <w:szCs w:val="32"/>
+          <w:lang w:val="en-US"/>
+        </w:rPr>
+      </w:pPr>
+      <w:r>
+        <w:rPr>
+          <w:sz w:val="32"/>
+          <w:szCs w:val="32"/>
+          <w:lang w:val="en-US"/>
+        </w:rPr>
+        <w:t xml:space="preserve">WHERE E.id </w:t>
+      </w:r>
+      <w:proofErr w:type="gramStart"/>
+      <w:r>
+        <w:rPr>
+          <w:sz w:val="32"/>
+          <w:szCs w:val="32"/>
+          <w:lang w:val="en-US"/>
+        </w:rPr>
+        <w:t>IN  (</w:t>
+      </w:r>
+      <w:proofErr w:type="gramEnd"/>
+      <w:r>
+        <w:rPr>
+          <w:sz w:val="32"/>
+          <w:szCs w:val="32"/>
+          <w:lang w:val="en-US"/>
         </w:rPr>
         <w:t xml:space="preserve"> </w:t>
       </w:r>
@@ -1378,6 +1518,7 @@
         <w:rPr>
           <w:sz w:val="32"/>
           <w:szCs w:val="32"/>
+          <w:lang w:val="en-US"/>
         </w:rPr>
         <w:t>SELECT E2.id</w:t>
       </w:r>
@@ -1395,6 +1536,7 @@
         <w:rPr>
           <w:sz w:val="32"/>
           <w:szCs w:val="32"/>
+          <w:lang w:val="en-US"/>
         </w:rPr>
         <w:t xml:space="preserve">    </w:t>
       </w:r>
@@ -1402,6 +1544,7 @@
         <w:rPr>
           <w:sz w:val="32"/>
           <w:szCs w:val="32"/>
+          <w:lang w:val="en-US"/>
         </w:rPr>
         <w:tab/>
       </w:r>
@@ -1409,6 +1552,7 @@
         <w:rPr>
           <w:sz w:val="32"/>
           <w:szCs w:val="32"/>
+          <w:lang w:val="en-US"/>
         </w:rPr>
         <w:tab/>
       </w:r>
@@ -1416,6 +1560,7 @@
         <w:rPr>
           <w:sz w:val="32"/>
           <w:szCs w:val="32"/>
+          <w:lang w:val="en-US"/>
         </w:rPr>
         <w:t xml:space="preserve">           </w:t>
       </w:r>
@@ -1534,11 +1679,22 @@
         </w:rPr>
         <w:t>)</w:t>
       </w:r>
-      <w:r>
-        <w:rPr>
-          <w:sz w:val="32"/>
-          <w:szCs w:val="32"/>
-        </w:rPr>
+    </w:p>
+    <w:p>
+      <w:pPr>
+        <w:pStyle w:val="Paragrafoelenco"/>
+        <w:ind w:left="1440"/>
+        <w:rPr>
+          <w:sz w:val="32"/>
+          <w:szCs w:val="32"/>
+        </w:rPr>
+      </w:pPr>
+      <w:r>
+        <w:rPr>
+          <w:sz w:val="32"/>
+          <w:szCs w:val="32"/>
+        </w:rPr>
+        <w:lastRenderedPageBreak/>
         <w:br/>
       </w:r>
     </w:p>
@@ -1582,7 +1738,6 @@
           <w:sz w:val="36"/>
           <w:szCs w:val="36"/>
         </w:rPr>
-        <w:lastRenderedPageBreak/>
         <w:t>FROM Partecipante PA1, Partecipante PA2</w:t>
       </w:r>
     </w:p>
@@ -1808,20 +1963,6 @@
           <w:szCs w:val="36"/>
         </w:rPr>
         <w:t>)</w:t>
-      </w:r>
-      <w:r>
-        <w:rPr>
-          <w:sz w:val="36"/>
-          <w:szCs w:val="36"/>
-        </w:rPr>
-        <w:br/>
-      </w:r>
-      <w:r>
-        <w:rPr>
-          <w:sz w:val="36"/>
-          <w:szCs w:val="36"/>
-        </w:rPr>
-        <w:br/>
       </w:r>
       <w:r>
         <w:rPr>
@@ -1864,23 +2005,39 @@
           <w:sz w:val="36"/>
           <w:szCs w:val="36"/>
         </w:rPr>
-        <w:t xml:space="preserve">SELECT E.id, </w:t>
-      </w:r>
-      <w:proofErr w:type="spellStart"/>
-      <w:r>
-        <w:rPr>
-          <w:sz w:val="36"/>
-          <w:szCs w:val="36"/>
-        </w:rPr>
-        <w:t>max</w:t>
-      </w:r>
-      <w:proofErr w:type="spellEnd"/>
-      <w:r>
-        <w:rPr>
-          <w:sz w:val="36"/>
-          <w:szCs w:val="36"/>
-        </w:rPr>
-        <w:t>(COUNT(*))</w:t>
+        <w:t xml:space="preserve">CREATE VIEW </w:t>
+      </w:r>
+      <w:proofErr w:type="spellStart"/>
+      <w:r>
+        <w:rPr>
+          <w:sz w:val="36"/>
+          <w:szCs w:val="36"/>
+        </w:rPr>
+        <w:t>EventiConSposati</w:t>
+      </w:r>
+      <w:proofErr w:type="spellEnd"/>
+      <w:r>
+        <w:rPr>
+          <w:sz w:val="36"/>
+          <w:szCs w:val="36"/>
+        </w:rPr>
+        <w:t xml:space="preserve"> (</w:t>
+      </w:r>
+      <w:proofErr w:type="spellStart"/>
+      <w:r>
+        <w:rPr>
+          <w:sz w:val="36"/>
+          <w:szCs w:val="36"/>
+        </w:rPr>
+        <w:t>evento,numsposati</w:t>
+      </w:r>
+      <w:proofErr w:type="spellEnd"/>
+      <w:r>
+        <w:rPr>
+          <w:sz w:val="36"/>
+          <w:szCs w:val="36"/>
+        </w:rPr>
+        <w:t>) AS</w:t>
       </w:r>
     </w:p>
     <w:p>
@@ -1888,85 +2045,161 @@
         <w:pStyle w:val="Paragrafoelenco"/>
         <w:ind w:left="1440"/>
         <w:rPr>
-          <w:sz w:val="32"/>
-          <w:szCs w:val="32"/>
-        </w:rPr>
-      </w:pPr>
-      <w:r>
-        <w:rPr>
-          <w:sz w:val="36"/>
-          <w:szCs w:val="36"/>
-        </w:rPr>
-        <w:t xml:space="preserve">FROM </w:t>
-      </w:r>
-      <w:r>
-        <w:rPr>
-          <w:sz w:val="32"/>
-          <w:szCs w:val="32"/>
-        </w:rPr>
-        <w:t xml:space="preserve">Partecipante PA JOIN Persona P ON </w:t>
-      </w:r>
-      <w:proofErr w:type="spellStart"/>
-      <w:r>
-        <w:rPr>
-          <w:sz w:val="32"/>
-          <w:szCs w:val="32"/>
-        </w:rPr>
-        <w:t>PA.idpersona</w:t>
-      </w:r>
-      <w:proofErr w:type="spellEnd"/>
-      <w:r>
-        <w:rPr>
-          <w:sz w:val="32"/>
-          <w:szCs w:val="32"/>
-        </w:rPr>
-        <w:t xml:space="preserve"> = P.id </w:t>
-      </w:r>
-      <w:r>
-        <w:rPr>
-          <w:sz w:val="32"/>
-          <w:szCs w:val="32"/>
-        </w:rPr>
-        <w:br/>
-        <w:t xml:space="preserve">              </w:t>
-      </w:r>
-      <w:r>
-        <w:rPr>
-          <w:sz w:val="32"/>
-          <w:szCs w:val="32"/>
-        </w:rPr>
-        <w:t xml:space="preserve">JOIN Evento E ON </w:t>
-      </w:r>
-      <w:proofErr w:type="spellStart"/>
-      <w:r>
-        <w:rPr>
-          <w:sz w:val="32"/>
-          <w:szCs w:val="32"/>
-        </w:rPr>
-        <w:t>PA.idevento</w:t>
-      </w:r>
-      <w:proofErr w:type="spellEnd"/>
-      <w:r>
-        <w:rPr>
-          <w:sz w:val="32"/>
-          <w:szCs w:val="32"/>
-        </w:rPr>
-        <w:t xml:space="preserve"> = E.id</w:t>
-      </w:r>
+          <w:sz w:val="36"/>
+          <w:szCs w:val="36"/>
+          <w:lang w:val="en-US"/>
+        </w:rPr>
+      </w:pPr>
+      <w:r>
+        <w:rPr>
+          <w:sz w:val="36"/>
+          <w:szCs w:val="36"/>
+          <w:lang w:val="en-US"/>
+        </w:rPr>
+        <w:t xml:space="preserve">SELECT E.id, </w:t>
+      </w:r>
+      <w:proofErr w:type="gramStart"/>
+      <w:r>
+        <w:rPr>
+          <w:sz w:val="36"/>
+          <w:szCs w:val="36"/>
+          <w:lang w:val="en-US"/>
+        </w:rPr>
+        <w:t>COUNT(</w:t>
+      </w:r>
+      <w:proofErr w:type="gramEnd"/>
+      <w:r>
+        <w:rPr>
+          <w:sz w:val="36"/>
+          <w:szCs w:val="36"/>
+          <w:lang w:val="en-US"/>
+        </w:rPr>
+        <w:t xml:space="preserve">*) AS </w:t>
+      </w:r>
+      <w:proofErr w:type="spellStart"/>
+      <w:r>
+        <w:rPr>
+          <w:sz w:val="36"/>
+          <w:szCs w:val="36"/>
+          <w:lang w:val="en-US"/>
+        </w:rPr>
+        <w:t>numspostati</w:t>
+      </w:r>
+      <w:proofErr w:type="spellEnd"/>
     </w:p>
     <w:p>
       <w:pPr>
         <w:pStyle w:val="Paragrafoelenco"/>
         <w:ind w:left="1440"/>
         <w:rPr>
-          <w:sz w:val="32"/>
-          <w:szCs w:val="32"/>
-        </w:rPr>
-      </w:pPr>
-      <w:r>
-        <w:rPr>
-          <w:sz w:val="36"/>
-          <w:szCs w:val="36"/>
+          <w:sz w:val="36"/>
+          <w:szCs w:val="36"/>
+          <w:lang w:val="en-US"/>
+        </w:rPr>
+      </w:pPr>
+      <w:r>
+        <w:rPr>
+          <w:sz w:val="36"/>
+          <w:szCs w:val="36"/>
+          <w:lang w:val="en-US"/>
+        </w:rPr>
+        <w:t xml:space="preserve">FROM </w:t>
+      </w:r>
+      <w:proofErr w:type="spellStart"/>
+      <w:r>
+        <w:rPr>
+          <w:sz w:val="32"/>
+          <w:szCs w:val="32"/>
+          <w:lang w:val="en-US"/>
+        </w:rPr>
+        <w:t>Partecipante</w:t>
+      </w:r>
+      <w:proofErr w:type="spellEnd"/>
+      <w:r>
+        <w:rPr>
+          <w:sz w:val="32"/>
+          <w:szCs w:val="32"/>
+          <w:lang w:val="en-US"/>
+        </w:rPr>
+        <w:t xml:space="preserve"> PA JOIN Persona P ON </w:t>
+      </w:r>
+      <w:proofErr w:type="spellStart"/>
+      <w:proofErr w:type="gramStart"/>
+      <w:r>
+        <w:rPr>
+          <w:sz w:val="32"/>
+          <w:szCs w:val="32"/>
+          <w:lang w:val="en-US"/>
+        </w:rPr>
+        <w:t>A.idpersona</w:t>
+      </w:r>
+      <w:proofErr w:type="spellEnd"/>
+      <w:proofErr w:type="gramEnd"/>
+      <w:r>
+        <w:rPr>
+          <w:sz w:val="32"/>
+          <w:szCs w:val="32"/>
+          <w:lang w:val="en-US"/>
+        </w:rPr>
+        <w:t xml:space="preserve"> = P.id JOIN </w:t>
+      </w:r>
+      <w:proofErr w:type="spellStart"/>
+      <w:r>
+        <w:rPr>
+          <w:sz w:val="32"/>
+          <w:szCs w:val="32"/>
+          <w:lang w:val="en-US"/>
+        </w:rPr>
+        <w:t>Evento</w:t>
+      </w:r>
+      <w:proofErr w:type="spellEnd"/>
+      <w:r>
+        <w:rPr>
+          <w:sz w:val="32"/>
+          <w:szCs w:val="32"/>
+          <w:lang w:val="en-US"/>
+        </w:rPr>
+        <w:t xml:space="preserve"> E ON </w:t>
+      </w:r>
+      <w:proofErr w:type="spellStart"/>
+      <w:r>
+        <w:rPr>
+          <w:sz w:val="32"/>
+          <w:szCs w:val="32"/>
+          <w:lang w:val="en-US"/>
+        </w:rPr>
+        <w:t>PA.idevento</w:t>
+      </w:r>
+      <w:proofErr w:type="spellEnd"/>
+      <w:r>
+        <w:rPr>
+          <w:sz w:val="32"/>
+          <w:szCs w:val="32"/>
+          <w:lang w:val="en-US"/>
+        </w:rPr>
+        <w:t xml:space="preserve"> = E.id</w:t>
+      </w:r>
+      <w:r>
+        <w:rPr>
+          <w:sz w:val="36"/>
+          <w:szCs w:val="36"/>
+          <w:lang w:val="en-US"/>
+        </w:rPr>
+        <w:t xml:space="preserve"> </w:t>
+      </w:r>
+      <w:r>
+        <w:rPr>
+          <w:sz w:val="36"/>
+          <w:szCs w:val="36"/>
+          <w:lang w:val="en-US"/>
+        </w:rPr>
+        <w:br/>
+      </w:r>
+      <w:r>
+        <w:rPr>
+          <w:sz w:val="36"/>
+          <w:szCs w:val="36"/>
+          <w:lang w:val="en-US"/>
         </w:rPr>
         <w:t xml:space="preserve">WHERE </w:t>
       </w:r>
@@ -1975,6 +2208,7 @@
         <w:rPr>
           <w:sz w:val="32"/>
           <w:szCs w:val="32"/>
+          <w:lang w:val="en-US"/>
         </w:rPr>
         <w:t>P.stato_civile</w:t>
       </w:r>
@@ -1983,14 +2217,34 @@
         <w:rPr>
           <w:sz w:val="32"/>
           <w:szCs w:val="32"/>
-        </w:rPr>
-        <w:t xml:space="preserve"> = "sposato" AND </w:t>
-      </w:r>
-      <w:proofErr w:type="spellStart"/>
-      <w:r>
-        <w:rPr>
-          <w:sz w:val="32"/>
-          <w:szCs w:val="32"/>
+          <w:lang w:val="en-US"/>
+        </w:rPr>
+        <w:t xml:space="preserve"> = "</w:t>
+      </w:r>
+      <w:proofErr w:type="spellStart"/>
+      <w:r>
+        <w:rPr>
+          <w:sz w:val="32"/>
+          <w:szCs w:val="32"/>
+          <w:lang w:val="en-US"/>
+        </w:rPr>
+        <w:t>sposato</w:t>
+      </w:r>
+      <w:proofErr w:type="spellEnd"/>
+      <w:r>
+        <w:rPr>
+          <w:sz w:val="32"/>
+          <w:szCs w:val="32"/>
+          <w:lang w:val="en-US"/>
+        </w:rPr>
+        <w:t xml:space="preserve">" AND </w:t>
+      </w:r>
+      <w:proofErr w:type="spellStart"/>
+      <w:r>
+        <w:rPr>
+          <w:sz w:val="32"/>
+          <w:szCs w:val="32"/>
+          <w:lang w:val="en-US"/>
         </w:rPr>
         <w:t>E.categoria</w:t>
       </w:r>
@@ -1999,8 +2253,27 @@
         <w:rPr>
           <w:sz w:val="32"/>
           <w:szCs w:val="32"/>
-        </w:rPr>
-        <w:t xml:space="preserve"> = "Laurea"</w:t>
+          <w:lang w:val="en-US"/>
+        </w:rPr>
+        <w:t xml:space="preserve"> = "</w:t>
+      </w:r>
+      <w:proofErr w:type="spellStart"/>
+      <w:r>
+        <w:rPr>
+          <w:sz w:val="32"/>
+          <w:szCs w:val="32"/>
+          <w:lang w:val="en-US"/>
+        </w:rPr>
+        <w:t>Laurea</w:t>
+      </w:r>
+      <w:proofErr w:type="spellEnd"/>
+      <w:r>
+        <w:rPr>
+          <w:sz w:val="32"/>
+          <w:szCs w:val="32"/>
+          <w:lang w:val="en-US"/>
+        </w:rPr>
+        <w:t>"</w:t>
       </w:r>
     </w:p>
     <w:p>
@@ -2010,15 +2283,119 @@
         <w:rPr>
           <w:sz w:val="36"/>
           <w:szCs w:val="36"/>
-        </w:rPr>
-      </w:pPr>
-      <w:r>
-        <w:rPr>
-          <w:sz w:val="36"/>
-          <w:szCs w:val="36"/>
+          <w:lang w:val="en-US"/>
+        </w:rPr>
+      </w:pPr>
+      <w:r>
+        <w:rPr>
+          <w:sz w:val="36"/>
+          <w:szCs w:val="36"/>
+          <w:lang w:val="en-US"/>
         </w:rPr>
         <w:t>GROUP BY E.id</w:t>
       </w:r>
+    </w:p>
+    <w:p>
+      <w:pPr>
+        <w:pStyle w:val="Paragrafoelenco"/>
+        <w:ind w:left="1440"/>
+        <w:rPr>
+          <w:sz w:val="36"/>
+          <w:szCs w:val="36"/>
+          <w:lang w:val="en-US"/>
+        </w:rPr>
+      </w:pPr>
+    </w:p>
+    <w:p>
+      <w:pPr>
+        <w:pStyle w:val="Paragrafoelenco"/>
+        <w:ind w:left="1440"/>
+        <w:rPr>
+          <w:sz w:val="36"/>
+          <w:szCs w:val="36"/>
+          <w:lang w:val="en-US"/>
+        </w:rPr>
+      </w:pPr>
+      <w:r>
+        <w:rPr>
+          <w:sz w:val="36"/>
+          <w:szCs w:val="36"/>
+          <w:lang w:val="en-US"/>
+        </w:rPr>
+        <w:t xml:space="preserve">SELECT </w:t>
+      </w:r>
+      <w:proofErr w:type="spellStart"/>
+      <w:r>
+        <w:rPr>
+          <w:sz w:val="36"/>
+          <w:szCs w:val="36"/>
+          <w:lang w:val="en-US"/>
+        </w:rPr>
+        <w:t>evento</w:t>
+      </w:r>
+      <w:proofErr w:type="spellEnd"/>
+      <w:r>
+        <w:rPr>
+          <w:sz w:val="36"/>
+          <w:szCs w:val="36"/>
+          <w:lang w:val="en-US"/>
+        </w:rPr>
+        <w:t xml:space="preserve">, </w:t>
+      </w:r>
+      <w:proofErr w:type="gramStart"/>
+      <w:r>
+        <w:rPr>
+          <w:sz w:val="36"/>
+          <w:szCs w:val="36"/>
+          <w:lang w:val="en-US"/>
+        </w:rPr>
+        <w:t>MAX(</w:t>
+      </w:r>
+      <w:proofErr w:type="spellStart"/>
+      <w:proofErr w:type="gramEnd"/>
+      <w:r>
+        <w:rPr>
+          <w:sz w:val="36"/>
+          <w:szCs w:val="36"/>
+          <w:lang w:val="en-US"/>
+        </w:rPr>
+        <w:t>numsposati</w:t>
+      </w:r>
+      <w:proofErr w:type="spellEnd"/>
+      <w:r>
+        <w:rPr>
+          <w:sz w:val="36"/>
+          <w:szCs w:val="36"/>
+          <w:lang w:val="en-US"/>
+        </w:rPr>
+        <w:t>)</w:t>
+      </w:r>
+    </w:p>
+    <w:p>
+      <w:pPr>
+        <w:pStyle w:val="Paragrafoelenco"/>
+        <w:ind w:left="1440"/>
+        <w:rPr>
+          <w:sz w:val="36"/>
+          <w:szCs w:val="36"/>
+        </w:rPr>
+      </w:pPr>
+      <w:r>
+        <w:rPr>
+          <w:sz w:val="36"/>
+          <w:szCs w:val="36"/>
+        </w:rPr>
+        <w:t xml:space="preserve">FROM </w:t>
+      </w:r>
+      <w:proofErr w:type="spellStart"/>
+      <w:r>
+        <w:rPr>
+          <w:sz w:val="36"/>
+          <w:szCs w:val="36"/>
+        </w:rPr>
+        <w:t>EventiConSposati</w:t>
+      </w:r>
+      <w:proofErr w:type="spellEnd"/>
     </w:p>
     <w:sectPr>
       <w:headerReference w:type="default" r:id="rId7"/>

</xml_diff>